<commit_message>
Remove redundant files and redirect form path
</commit_message>
<xml_diff>
--- a/public/src/AccountabilityForms/NEW ASSET ACQUISITION RECORD FORM.docx
+++ b/public/src/AccountabilityForms/NEW ASSET ACQUISITION RECORD FORM.docx
@@ -243,6 +243,7 @@
         <w:tc>
           <w:tcPr>
             <w:tcW w:w="1604" w:type="dxa"/>
+            <w:vAlign w:val="center"/>
           </w:tcPr>
           <w:p>
             <w:pPr>
@@ -287,6 +288,7 @@
         <w:tc>
           <w:tcPr>
             <w:tcW w:w="1604" w:type="dxa"/>
+            <w:vAlign w:val="center"/>
           </w:tcPr>
           <w:p>
             <w:pPr>
@@ -308,6 +310,7 @@
         <w:tc>
           <w:tcPr>
             <w:tcW w:w="1604" w:type="dxa"/>
+            <w:vAlign w:val="center"/>
           </w:tcPr>
           <w:p>
             <w:pPr>
@@ -329,10 +332,11 @@
         <w:tc>
           <w:tcPr>
             <w:tcW w:w="1604" w:type="dxa"/>
-            <w:vAlign w:val="bottom"/>
-          </w:tcPr>
-          <w:p>
-            <w:pPr>
+            <w:vAlign w:val="center"/>
+          </w:tcPr>
+          <w:p>
+            <w:pPr>
+              <w:jc w:val="center"/>
               <w:rPr>
                 <w:sz w:val="24"/>
                 <w:szCs w:val="24"/>
@@ -366,7 +370,7 @@
         <w:tc>
           <w:tcPr>
             <w:tcW w:w="1604" w:type="dxa"/>
-            <w:vAlign w:val="bottom"/>
+            <w:vAlign w:val="center"/>
           </w:tcPr>
           <w:p>
             <w:pPr>
@@ -388,37 +392,25 @@
         <w:tc>
           <w:tcPr>
             <w:tcW w:w="1604" w:type="dxa"/>
-            <w:vAlign w:val="bottom"/>
-          </w:tcPr>
-          <w:p>
-            <w:pPr>
-              <w:jc w:val="center"/>
-              <w:rPr>
-                <w:sz w:val="24"/>
-                <w:szCs w:val="24"/>
-              </w:rPr>
-            </w:pPr>
-            <w:r>
-              <w:rPr>
-                <w:sz w:val="24"/>
-                <w:szCs w:val="24"/>
-              </w:rPr>
+            <w:vAlign w:val="center"/>
+          </w:tcPr>
+          <w:p>
+            <w:pPr>
+              <w:jc w:val="center"/>
+              <w:rPr>
+                <w:sz w:val="24"/>
+                <w:szCs w:val="24"/>
+              </w:rPr>
+            </w:pPr>
+            <w:r>
               <w:t>{</w:t>
             </w:r>
             <w:proofErr w:type="spellStart"/>
             <w:r>
-              <w:rPr>
-                <w:sz w:val="24"/>
-                <w:szCs w:val="24"/>
-              </w:rPr>
               <w:t>deviceTag</w:t>
             </w:r>
             <w:proofErr w:type="spellEnd"/>
             <w:r>
-              <w:rPr>
-                <w:sz w:val="24"/>
-                <w:szCs w:val="24"/>
-              </w:rPr>
               <w:t>}</w:t>
             </w:r>
           </w:p>
@@ -426,6 +418,7 @@
         <w:tc>
           <w:tcPr>
             <w:tcW w:w="1605" w:type="dxa"/>
+            <w:vAlign w:val="center"/>
           </w:tcPr>
           <w:p>
             <w:pPr>
@@ -731,6 +724,7 @@
         <w:tc>
           <w:tcPr>
             <w:tcW w:w="1613" w:type="dxa"/>
+            <w:vAlign w:val="center"/>
           </w:tcPr>
           <w:p>
             <w:pPr>
@@ -768,6 +762,7 @@
         <w:tc>
           <w:tcPr>
             <w:tcW w:w="1613" w:type="dxa"/>
+            <w:vAlign w:val="center"/>
           </w:tcPr>
           <w:p>
             <w:pPr>
@@ -789,6 +784,7 @@
         <w:tc>
           <w:tcPr>
             <w:tcW w:w="1613" w:type="dxa"/>
+            <w:vAlign w:val="center"/>
           </w:tcPr>
           <w:p>
             <w:pPr>
@@ -817,7 +813,7 @@
               <w:right w:val="single" w:sz="4" w:space="0" w:color="auto"/>
             </w:tcBorders>
             <w:shd w:val="clear" w:color="auto" w:fill="auto"/>
-            <w:vAlign w:val="bottom"/>
+            <w:vAlign w:val="center"/>
           </w:tcPr>
           <w:p>
             <w:pPr>
@@ -862,7 +858,7 @@
               <w:right w:val="single" w:sz="4" w:space="0" w:color="auto"/>
             </w:tcBorders>
             <w:shd w:val="clear" w:color="auto" w:fill="auto"/>
-            <w:vAlign w:val="bottom"/>
+            <w:vAlign w:val="center"/>
           </w:tcPr>
           <w:p>
             <w:pPr>
@@ -891,37 +887,25 @@
               <w:right w:val="single" w:sz="4" w:space="0" w:color="auto"/>
             </w:tcBorders>
             <w:shd w:val="clear" w:color="auto" w:fill="auto"/>
-            <w:vAlign w:val="bottom"/>
-          </w:tcPr>
-          <w:p>
-            <w:pPr>
-              <w:jc w:val="center"/>
-              <w:rPr>
-                <w:sz w:val="24"/>
-                <w:szCs w:val="24"/>
-              </w:rPr>
-            </w:pPr>
-            <w:r>
-              <w:rPr>
-                <w:sz w:val="24"/>
-                <w:szCs w:val="24"/>
-              </w:rPr>
+            <w:vAlign w:val="center"/>
+          </w:tcPr>
+          <w:p>
+            <w:pPr>
+              <w:jc w:val="center"/>
+              <w:rPr>
+                <w:sz w:val="24"/>
+                <w:szCs w:val="24"/>
+              </w:rPr>
+            </w:pPr>
+            <w:r>
               <w:t>{</w:t>
             </w:r>
             <w:proofErr w:type="spellStart"/>
             <w:r>
-              <w:rPr>
-                <w:sz w:val="24"/>
-                <w:szCs w:val="24"/>
-              </w:rPr>
               <w:t>deviceTag</w:t>
             </w:r>
             <w:proofErr w:type="spellEnd"/>
             <w:r>
-              <w:rPr>
-                <w:sz w:val="24"/>
-                <w:szCs w:val="24"/>
-              </w:rPr>
               <w:t>}</w:t>
             </w:r>
           </w:p>
@@ -929,6 +913,7 @@
         <w:tc>
           <w:tcPr>
             <w:tcW w:w="1613" w:type="dxa"/>
+            <w:vAlign w:val="center"/>
           </w:tcPr>
           <w:p>
             <w:pPr>
@@ -1244,6 +1229,7 @@
         <w:tc>
           <w:tcPr>
             <w:tcW w:w="1613" w:type="dxa"/>
+            <w:vAlign w:val="center"/>
           </w:tcPr>
           <w:p>
             <w:pPr>
@@ -1281,6 +1267,7 @@
         <w:tc>
           <w:tcPr>
             <w:tcW w:w="1613" w:type="dxa"/>
+            <w:vAlign w:val="center"/>
           </w:tcPr>
           <w:p>
             <w:pPr>
@@ -1302,6 +1289,7 @@
         <w:tc>
           <w:tcPr>
             <w:tcW w:w="1613" w:type="dxa"/>
+            <w:vAlign w:val="center"/>
           </w:tcPr>
           <w:p>
             <w:pPr>
@@ -1330,7 +1318,7 @@
               <w:right w:val="single" w:sz="4" w:space="0" w:color="auto"/>
             </w:tcBorders>
             <w:shd w:val="clear" w:color="auto" w:fill="auto"/>
-            <w:vAlign w:val="bottom"/>
+            <w:vAlign w:val="center"/>
           </w:tcPr>
           <w:p>
             <w:pPr>
@@ -1375,7 +1363,7 @@
               <w:right w:val="single" w:sz="4" w:space="0" w:color="auto"/>
             </w:tcBorders>
             <w:shd w:val="clear" w:color="auto" w:fill="auto"/>
-            <w:vAlign w:val="bottom"/>
+            <w:vAlign w:val="center"/>
           </w:tcPr>
           <w:p>
             <w:pPr>
@@ -1404,37 +1392,25 @@
               <w:right w:val="single" w:sz="4" w:space="0" w:color="auto"/>
             </w:tcBorders>
             <w:shd w:val="clear" w:color="auto" w:fill="auto"/>
-            <w:vAlign w:val="bottom"/>
-          </w:tcPr>
-          <w:p>
-            <w:pPr>
-              <w:jc w:val="center"/>
-              <w:rPr>
-                <w:sz w:val="24"/>
-                <w:szCs w:val="24"/>
-              </w:rPr>
-            </w:pPr>
-            <w:r>
-              <w:rPr>
-                <w:sz w:val="24"/>
-                <w:szCs w:val="24"/>
-              </w:rPr>
+            <w:vAlign w:val="center"/>
+          </w:tcPr>
+          <w:p>
+            <w:pPr>
+              <w:jc w:val="center"/>
+              <w:rPr>
+                <w:sz w:val="24"/>
+                <w:szCs w:val="24"/>
+              </w:rPr>
+            </w:pPr>
+            <w:r>
               <w:t>{</w:t>
             </w:r>
             <w:proofErr w:type="spellStart"/>
             <w:r>
-              <w:rPr>
-                <w:sz w:val="24"/>
-                <w:szCs w:val="24"/>
-              </w:rPr>
               <w:t>deviceTag</w:t>
             </w:r>
             <w:proofErr w:type="spellEnd"/>
             <w:r>
-              <w:rPr>
-                <w:sz w:val="24"/>
-                <w:szCs w:val="24"/>
-              </w:rPr>
               <w:t>}</w:t>
             </w:r>
           </w:p>
@@ -1442,6 +1418,7 @@
         <w:tc>
           <w:tcPr>
             <w:tcW w:w="1613" w:type="dxa"/>
+            <w:vAlign w:val="center"/>
           </w:tcPr>
           <w:p>
             <w:pPr>

</xml_diff>

<commit_message>
New Acquisiotion Form Update
</commit_message>
<xml_diff>
--- a/public/src/AccountabilityForms/NEW ASSET ACQUISITION RECORD FORM.docx
+++ b/public/src/AccountabilityForms/NEW ASSET ACQUISITION RECORD FORM.docx
@@ -265,23 +265,7 @@
                 <w:sz w:val="24"/>
                 <w:szCs w:val="24"/>
               </w:rPr>
-              <w:t>devicesPage</w:t>
-            </w:r>
-            <w:proofErr w:type="gramStart"/>
-            <w:r>
-              <w:rPr>
-                <w:sz w:val="24"/>
-                <w:szCs w:val="24"/>
-              </w:rPr>
-              <w:t>1}{</w:t>
-            </w:r>
-            <w:proofErr w:type="gramEnd"/>
-            <w:r>
-              <w:rPr>
-                <w:sz w:val="24"/>
-                <w:szCs w:val="24"/>
-              </w:rPr>
-              <w:t>acquisitionDate}</w:t>
+              <w:t>devicesPage1}{acquisitionDate}</w:t>
             </w:r>
           </w:p>
         </w:tc>
@@ -347,23 +331,7 @@
                 <w:sz w:val="24"/>
                 <w:szCs w:val="24"/>
               </w:rPr>
-              <w:t>{</w:t>
-            </w:r>
-            <w:proofErr w:type="spellStart"/>
-            <w:r>
-              <w:rPr>
-                <w:sz w:val="24"/>
-                <w:szCs w:val="24"/>
-              </w:rPr>
-              <w:t>deviceType</w:t>
-            </w:r>
-            <w:proofErr w:type="spellEnd"/>
-            <w:r>
-              <w:rPr>
-                <w:sz w:val="24"/>
-                <w:szCs w:val="24"/>
-              </w:rPr>
-              <w:t>}</w:t>
+              <w:t>{deviceType}</w:t>
             </w:r>
           </w:p>
         </w:tc>
@@ -403,15 +371,11 @@
               </w:rPr>
             </w:pPr>
             <w:r>
-              <w:t>{</w:t>
-            </w:r>
-            <w:proofErr w:type="spellStart"/>
-            <w:r>
-              <w:t>deviceTag</w:t>
-            </w:r>
-            <w:proofErr w:type="spellEnd"/>
-            <w:r>
-              <w:t>}</w:t>
+              <w:rPr>
+                <w:sz w:val="24"/>
+                <w:szCs w:val="24"/>
+              </w:rPr>
+              <w:t>{deviceTag}</w:t>
             </w:r>
           </w:p>
         </w:tc>
@@ -428,21 +392,12 @@
                 <w:szCs w:val="24"/>
               </w:rPr>
             </w:pPr>
-            <w:proofErr w:type="gramStart"/>
-            <w:r>
-              <w:rPr>
-                <w:sz w:val="24"/>
-                <w:szCs w:val="24"/>
-              </w:rPr>
-              <w:t>{remarks}{/</w:t>
-            </w:r>
-            <w:proofErr w:type="gramEnd"/>
-            <w:r>
-              <w:rPr>
-                <w:sz w:val="24"/>
-                <w:szCs w:val="24"/>
-              </w:rPr>
-              <w:t>devices</w:t>
+            <w:r>
+              <w:rPr>
+                <w:sz w:val="24"/>
+                <w:szCs w:val="24"/>
+              </w:rPr>
+              <w:t>{remarks}{/devices</w:t>
             </w:r>
             <w:r>
               <w:rPr>
@@ -739,23 +694,7 @@
                 <w:sz w:val="24"/>
                 <w:szCs w:val="24"/>
               </w:rPr>
-              <w:t>{#devicesPage</w:t>
-            </w:r>
-            <w:proofErr w:type="gramStart"/>
-            <w:r>
-              <w:rPr>
-                <w:sz w:val="24"/>
-                <w:szCs w:val="24"/>
-              </w:rPr>
-              <w:t>2}{</w:t>
-            </w:r>
-            <w:proofErr w:type="gramEnd"/>
-            <w:r>
-              <w:rPr>
-                <w:sz w:val="24"/>
-                <w:szCs w:val="24"/>
-              </w:rPr>
-              <w:t>acquisitionDate}</w:t>
+              <w:t>{#devicesPage2}{acquisitionDate}</w:t>
             </w:r>
           </w:p>
         </w:tc>
@@ -828,23 +767,7 @@
                 <w:sz w:val="24"/>
                 <w:szCs w:val="24"/>
               </w:rPr>
-              <w:t>{</w:t>
-            </w:r>
-            <w:proofErr w:type="spellStart"/>
-            <w:r>
-              <w:rPr>
-                <w:sz w:val="24"/>
-                <w:szCs w:val="24"/>
-              </w:rPr>
-              <w:t>deviceType</w:t>
-            </w:r>
-            <w:proofErr w:type="spellEnd"/>
-            <w:r>
-              <w:rPr>
-                <w:sz w:val="24"/>
-                <w:szCs w:val="24"/>
-              </w:rPr>
-              <w:t>}</w:t>
+              <w:t>{deviceType}</w:t>
             </w:r>
           </w:p>
         </w:tc>
@@ -898,15 +821,7 @@
               </w:rPr>
             </w:pPr>
             <w:r>
-              <w:t>{</w:t>
-            </w:r>
-            <w:proofErr w:type="spellStart"/>
-            <w:r>
-              <w:t>deviceTag</w:t>
-            </w:r>
-            <w:proofErr w:type="spellEnd"/>
-            <w:r>
-              <w:t>}</w:t>
+              <w:t>{deviceTag}</w:t>
             </w:r>
           </w:p>
         </w:tc>
@@ -925,21 +840,12 @@
                 <w:szCs w:val="24"/>
               </w:rPr>
             </w:pPr>
-            <w:proofErr w:type="gramStart"/>
-            <w:r>
-              <w:rPr>
-                <w:sz w:val="24"/>
-                <w:szCs w:val="24"/>
-              </w:rPr>
-              <w:t>{remarks}{/</w:t>
-            </w:r>
-            <w:proofErr w:type="gramEnd"/>
-            <w:r>
-              <w:rPr>
-                <w:sz w:val="24"/>
-                <w:szCs w:val="24"/>
-              </w:rPr>
-              <w:t>devices</w:t>
+            <w:r>
+              <w:rPr>
+                <w:sz w:val="24"/>
+                <w:szCs w:val="24"/>
+              </w:rPr>
+              <w:t>{remarks}{/devices</w:t>
             </w:r>
             <w:r>
               <w:rPr>
@@ -1244,23 +1150,7 @@
                 <w:sz w:val="24"/>
                 <w:szCs w:val="24"/>
               </w:rPr>
-              <w:t>{#devicesPage</w:t>
-            </w:r>
-            <w:proofErr w:type="gramStart"/>
-            <w:r>
-              <w:rPr>
-                <w:sz w:val="24"/>
-                <w:szCs w:val="24"/>
-              </w:rPr>
-              <w:t>3}{</w:t>
-            </w:r>
-            <w:proofErr w:type="gramEnd"/>
-            <w:r>
-              <w:rPr>
-                <w:sz w:val="24"/>
-                <w:szCs w:val="24"/>
-              </w:rPr>
-              <w:t>acquisitionDate}</w:t>
+              <w:t>{#devicesPage3}{acquisitionDate}</w:t>
             </w:r>
           </w:p>
         </w:tc>
@@ -1333,23 +1223,7 @@
                 <w:sz w:val="24"/>
                 <w:szCs w:val="24"/>
               </w:rPr>
-              <w:t>{</w:t>
-            </w:r>
-            <w:proofErr w:type="spellStart"/>
-            <w:r>
-              <w:rPr>
-                <w:sz w:val="24"/>
-                <w:szCs w:val="24"/>
-              </w:rPr>
-              <w:t>deviceType</w:t>
-            </w:r>
-            <w:proofErr w:type="spellEnd"/>
-            <w:r>
-              <w:rPr>
-                <w:sz w:val="24"/>
-                <w:szCs w:val="24"/>
-              </w:rPr>
-              <w:t>}</w:t>
+              <w:t>{deviceType}</w:t>
             </w:r>
           </w:p>
         </w:tc>
@@ -1403,15 +1277,7 @@
               </w:rPr>
             </w:pPr>
             <w:r>
-              <w:t>{</w:t>
-            </w:r>
-            <w:proofErr w:type="spellStart"/>
-            <w:r>
-              <w:t>deviceTag</w:t>
-            </w:r>
-            <w:proofErr w:type="spellEnd"/>
-            <w:r>
-              <w:t>}</w:t>
+              <w:t>{deviceTag}</w:t>
             </w:r>
           </w:p>
         </w:tc>
@@ -1430,21 +1296,12 @@
                 <w:szCs w:val="24"/>
               </w:rPr>
             </w:pPr>
-            <w:proofErr w:type="gramStart"/>
-            <w:r>
-              <w:rPr>
-                <w:sz w:val="24"/>
-                <w:szCs w:val="24"/>
-              </w:rPr>
-              <w:t>{remarks}{/</w:t>
-            </w:r>
-            <w:proofErr w:type="gramEnd"/>
-            <w:r>
-              <w:rPr>
-                <w:sz w:val="24"/>
-                <w:szCs w:val="24"/>
-              </w:rPr>
-              <w:t>devices</w:t>
+            <w:r>
+              <w:rPr>
+                <w:sz w:val="24"/>
+                <w:szCs w:val="24"/>
+              </w:rPr>
+              <w:t>{remarks}{/devices</w:t>
             </w:r>
             <w:r>
               <w:rPr>
@@ -2100,27 +1957,7 @@
                               <w:sz w:val="24"/>
                               <w:szCs w:val="24"/>
                             </w:rPr>
-                            <w:t xml:space="preserve">    Name and signature of IT                                                               Name and signature of Asset Verifier (</w:t>
-                          </w:r>
-                          <w:proofErr w:type="spellStart"/>
-                          <w:r>
-                            <w:rPr>
-                              <w:b/>
-                              <w:bCs/>
-                              <w:sz w:val="24"/>
-                              <w:szCs w:val="24"/>
-                            </w:rPr>
-                            <w:t>Acctg</w:t>
-                          </w:r>
-                          <w:proofErr w:type="spellEnd"/>
-                          <w:r>
-                            <w:rPr>
-                              <w:b/>
-                              <w:bCs/>
-                              <w:sz w:val="24"/>
-                              <w:szCs w:val="24"/>
-                            </w:rPr>
-                            <w:t>.)</w:t>
+                            <w:t xml:space="preserve">    Name and signature of IT                                                               Name and signature of Asset Verifier (Acctg.)</w:t>
                           </w:r>
                         </w:p>
                         <w:p/>

</xml_diff>

<commit_message>
Added Client column and Export function
</commit_message>
<xml_diff>
--- a/public/src/AccountabilityForms/NEW ASSET ACQUISITION RECORD FORM.docx
+++ b/public/src/AccountabilityForms/NEW ASSET ACQUISITION RECORD FORM.docx
@@ -30,39 +30,31 @@
         <w:t>NEW ASSET ACQUISITION RECORD FORM</w:t>
       </w:r>
     </w:p>
-    <w:p>
-      <w:pPr>
-        <w:jc w:val="center"/>
-        <w:rPr>
-          <w:b/>
-          <w:bCs/>
-          <w:u w:val="single"/>
-        </w:rPr>
-      </w:pPr>
-    </w:p>
     <w:tbl>
       <w:tblPr>
         <w:tblStyle w:val="TableGrid"/>
-        <w:tblW w:w="11229" w:type="dxa"/>
+        <w:tblpPr w:leftFromText="180" w:rightFromText="180" w:vertAnchor="text" w:horzAnchor="margin" w:tblpY="5"/>
+        <w:tblW w:w="11122" w:type="dxa"/>
         <w:tblLayout w:type="fixed"/>
         <w:tblLook w:val="04A0" w:firstRow="1" w:lastRow="0" w:firstColumn="1" w:lastColumn="0" w:noHBand="0" w:noVBand="1"/>
       </w:tblPr>
       <w:tblGrid>
-        <w:gridCol w:w="1604"/>
-        <w:gridCol w:w="1604"/>
-        <w:gridCol w:w="1604"/>
-        <w:gridCol w:w="1604"/>
-        <w:gridCol w:w="1604"/>
-        <w:gridCol w:w="1604"/>
-        <w:gridCol w:w="1605"/>
+        <w:gridCol w:w="1390"/>
+        <w:gridCol w:w="1390"/>
+        <w:gridCol w:w="1390"/>
+        <w:gridCol w:w="1390"/>
+        <w:gridCol w:w="1390"/>
+        <w:gridCol w:w="1390"/>
+        <w:gridCol w:w="1391"/>
+        <w:gridCol w:w="1391"/>
       </w:tblGrid>
       <w:tr>
         <w:trPr>
-          <w:trHeight w:val="236"/>
+          <w:trHeight w:val="114"/>
         </w:trPr>
         <w:tc>
           <w:tcPr>
-            <w:tcW w:w="1604" w:type="dxa"/>
+            <w:tcW w:w="1390" w:type="dxa"/>
           </w:tcPr>
           <w:p>
             <w:pPr>
@@ -87,7 +79,7 @@
         </w:tc>
         <w:tc>
           <w:tcPr>
-            <w:tcW w:w="1604" w:type="dxa"/>
+            <w:tcW w:w="1390" w:type="dxa"/>
           </w:tcPr>
           <w:p>
             <w:pPr>
@@ -112,7 +104,7 @@
         </w:tc>
         <w:tc>
           <w:tcPr>
-            <w:tcW w:w="1604" w:type="dxa"/>
+            <w:tcW w:w="1390" w:type="dxa"/>
           </w:tcPr>
           <w:p>
             <w:pPr>
@@ -137,7 +129,7 @@
         </w:tc>
         <w:tc>
           <w:tcPr>
-            <w:tcW w:w="1604" w:type="dxa"/>
+            <w:tcW w:w="1390" w:type="dxa"/>
           </w:tcPr>
           <w:p>
             <w:pPr>
@@ -162,7 +154,7 @@
         </w:tc>
         <w:tc>
           <w:tcPr>
-            <w:tcW w:w="1604" w:type="dxa"/>
+            <w:tcW w:w="1390" w:type="dxa"/>
           </w:tcPr>
           <w:p>
             <w:pPr>
@@ -187,7 +179,7 @@
         </w:tc>
         <w:tc>
           <w:tcPr>
-            <w:tcW w:w="1604" w:type="dxa"/>
+            <w:tcW w:w="1390" w:type="dxa"/>
           </w:tcPr>
           <w:p>
             <w:pPr>
@@ -212,7 +204,32 @@
         </w:tc>
         <w:tc>
           <w:tcPr>
-            <w:tcW w:w="1605" w:type="dxa"/>
+            <w:tcW w:w="1391" w:type="dxa"/>
+          </w:tcPr>
+          <w:p>
+            <w:pPr>
+              <w:jc w:val="center"/>
+              <w:rPr>
+                <w:b/>
+                <w:bCs/>
+                <w:sz w:val="24"/>
+                <w:szCs w:val="24"/>
+              </w:rPr>
+            </w:pPr>
+            <w:r>
+              <w:rPr>
+                <w:b/>
+                <w:bCs/>
+                <w:sz w:val="24"/>
+                <w:szCs w:val="24"/>
+              </w:rPr>
+              <w:t>CLIENT</w:t>
+            </w:r>
+          </w:p>
+        </w:tc>
+        <w:tc>
+          <w:tcPr>
+            <w:tcW w:w="1391" w:type="dxa"/>
           </w:tcPr>
           <w:p>
             <w:pPr>
@@ -238,11 +255,11 @@
       </w:tr>
       <w:tr>
         <w:trPr>
-          <w:trHeight w:val="232"/>
+          <w:trHeight w:val="112"/>
         </w:trPr>
         <w:tc>
           <w:tcPr>
-            <w:tcW w:w="1604" w:type="dxa"/>
+            <w:tcW w:w="1390" w:type="dxa"/>
             <w:vAlign w:val="center"/>
           </w:tcPr>
           <w:p>
@@ -258,20 +275,13 @@
                 <w:sz w:val="24"/>
                 <w:szCs w:val="24"/>
               </w:rPr>
-              <w:t>{#</w:t>
-            </w:r>
-            <w:r>
-              <w:rPr>
-                <w:sz w:val="24"/>
-                <w:szCs w:val="24"/>
-              </w:rPr>
-              <w:t>devicesPage1}{acquisitionDate}</w:t>
-            </w:r>
-          </w:p>
-        </w:tc>
-        <w:tc>
-          <w:tcPr>
-            <w:tcW w:w="1604" w:type="dxa"/>
+              <w:t>{#devicesPage1}{acquisitionDate}</w:t>
+            </w:r>
+          </w:p>
+        </w:tc>
+        <w:tc>
+          <w:tcPr>
+            <w:tcW w:w="1390" w:type="dxa"/>
             <w:vAlign w:val="center"/>
           </w:tcPr>
           <w:p>
@@ -293,7 +303,7 @@
         </w:tc>
         <w:tc>
           <w:tcPr>
-            <w:tcW w:w="1604" w:type="dxa"/>
+            <w:tcW w:w="1390" w:type="dxa"/>
             <w:vAlign w:val="center"/>
           </w:tcPr>
           <w:p>
@@ -315,7 +325,7 @@
         </w:tc>
         <w:tc>
           <w:tcPr>
-            <w:tcW w:w="1604" w:type="dxa"/>
+            <w:tcW w:w="1390" w:type="dxa"/>
             <w:vAlign w:val="center"/>
           </w:tcPr>
           <w:p>
@@ -337,7 +347,7 @@
         </w:tc>
         <w:tc>
           <w:tcPr>
-            <w:tcW w:w="1604" w:type="dxa"/>
+            <w:tcW w:w="1390" w:type="dxa"/>
             <w:vAlign w:val="center"/>
           </w:tcPr>
           <w:p>
@@ -359,7 +369,7 @@
         </w:tc>
         <w:tc>
           <w:tcPr>
-            <w:tcW w:w="1604" w:type="dxa"/>
+            <w:tcW w:w="1390" w:type="dxa"/>
             <w:vAlign w:val="center"/>
           </w:tcPr>
           <w:p>
@@ -381,7 +391,7 @@
         </w:tc>
         <w:tc>
           <w:tcPr>
-            <w:tcW w:w="1605" w:type="dxa"/>
+            <w:tcW w:w="1391" w:type="dxa"/>
             <w:vAlign w:val="center"/>
           </w:tcPr>
           <w:p>
@@ -397,7 +407,38 @@
                 <w:sz w:val="24"/>
                 <w:szCs w:val="24"/>
               </w:rPr>
-              <w:t>{remarks}{/devices</w:t>
+              <w:t>{client}</w:t>
+            </w:r>
+          </w:p>
+        </w:tc>
+        <w:tc>
+          <w:tcPr>
+            <w:tcW w:w="1391" w:type="dxa"/>
+            <w:vAlign w:val="center"/>
+          </w:tcPr>
+          <w:p>
+            <w:pPr>
+              <w:jc w:val="center"/>
+              <w:rPr>
+                <w:sz w:val="24"/>
+                <w:szCs w:val="24"/>
+              </w:rPr>
+            </w:pPr>
+            <w:proofErr w:type="gramStart"/>
+            <w:r>
+              <w:rPr>
+                <w:sz w:val="24"/>
+                <w:szCs w:val="24"/>
+              </w:rPr>
+              <w:t>{remarks}{/</w:t>
+            </w:r>
+            <w:proofErr w:type="gramEnd"/>
+            <w:r>
+              <w:rPr>
+                <w:sz w:val="24"/>
+                <w:szCs w:val="24"/>
+              </w:rPr>
+              <w:t>devices</w:t>
             </w:r>
             <w:r>
               <w:rPr>
@@ -417,6 +458,16 @@
         </w:tc>
       </w:tr>
     </w:tbl>
+    <w:p>
+      <w:pPr>
+        <w:jc w:val="center"/>
+        <w:rPr>
+          <w:b/>
+          <w:bCs/>
+          <w:u w:val="single"/>
+        </w:rPr>
+      </w:pPr>
+    </w:p>
     <w:p>
       <w:pPr>
         <w:rPr>
@@ -479,26 +530,28 @@
     <w:tbl>
       <w:tblPr>
         <w:tblStyle w:val="TableGrid"/>
-        <w:tblW w:w="11291" w:type="dxa"/>
+        <w:tblpPr w:leftFromText="180" w:rightFromText="180" w:vertAnchor="text" w:horzAnchor="margin" w:tblpY="5"/>
+        <w:tblW w:w="11122" w:type="dxa"/>
         <w:tblLayout w:type="fixed"/>
         <w:tblLook w:val="04A0" w:firstRow="1" w:lastRow="0" w:firstColumn="1" w:lastColumn="0" w:noHBand="0" w:noVBand="1"/>
       </w:tblPr>
       <w:tblGrid>
-        <w:gridCol w:w="1613"/>
-        <w:gridCol w:w="1613"/>
-        <w:gridCol w:w="1613"/>
-        <w:gridCol w:w="1613"/>
-        <w:gridCol w:w="1613"/>
-        <w:gridCol w:w="1613"/>
-        <w:gridCol w:w="1613"/>
+        <w:gridCol w:w="1390"/>
+        <w:gridCol w:w="1390"/>
+        <w:gridCol w:w="1390"/>
+        <w:gridCol w:w="1390"/>
+        <w:gridCol w:w="1390"/>
+        <w:gridCol w:w="1390"/>
+        <w:gridCol w:w="1391"/>
+        <w:gridCol w:w="1391"/>
       </w:tblGrid>
       <w:tr>
         <w:trPr>
-          <w:trHeight w:val="179"/>
+          <w:trHeight w:val="114"/>
         </w:trPr>
         <w:tc>
           <w:tcPr>
-            <w:tcW w:w="1613" w:type="dxa"/>
+            <w:tcW w:w="1390" w:type="dxa"/>
           </w:tcPr>
           <w:p>
             <w:pPr>
@@ -523,7 +576,7 @@
         </w:tc>
         <w:tc>
           <w:tcPr>
-            <w:tcW w:w="1613" w:type="dxa"/>
+            <w:tcW w:w="1390" w:type="dxa"/>
           </w:tcPr>
           <w:p>
             <w:pPr>
@@ -548,32 +601,32 @@
         </w:tc>
         <w:tc>
           <w:tcPr>
-            <w:tcW w:w="1613" w:type="dxa"/>
-          </w:tcPr>
-          <w:p>
-            <w:pPr>
-              <w:jc w:val="center"/>
-              <w:rPr>
-                <w:b/>
-                <w:bCs/>
-                <w:sz w:val="24"/>
-                <w:szCs w:val="24"/>
-              </w:rPr>
-            </w:pPr>
-            <w:r>
-              <w:rPr>
-                <w:b/>
-                <w:bCs/>
-                <w:sz w:val="24"/>
-                <w:szCs w:val="24"/>
-              </w:rPr>
-              <w:t>QUANTITY</w:t>
-            </w:r>
-          </w:p>
-        </w:tc>
-        <w:tc>
-          <w:tcPr>
-            <w:tcW w:w="1613" w:type="dxa"/>
+            <w:tcW w:w="1390" w:type="dxa"/>
+          </w:tcPr>
+          <w:p>
+            <w:pPr>
+              <w:jc w:val="center"/>
+              <w:rPr>
+                <w:b/>
+                <w:bCs/>
+                <w:sz w:val="24"/>
+                <w:szCs w:val="24"/>
+              </w:rPr>
+            </w:pPr>
+            <w:r>
+              <w:rPr>
+                <w:b/>
+                <w:bCs/>
+                <w:sz w:val="24"/>
+                <w:szCs w:val="24"/>
+              </w:rPr>
+              <w:t>QTY.</w:t>
+            </w:r>
+          </w:p>
+        </w:tc>
+        <w:tc>
+          <w:tcPr>
+            <w:tcW w:w="1390" w:type="dxa"/>
           </w:tcPr>
           <w:p>
             <w:pPr>
@@ -598,7 +651,7 @@
         </w:tc>
         <w:tc>
           <w:tcPr>
-            <w:tcW w:w="1613" w:type="dxa"/>
+            <w:tcW w:w="1390" w:type="dxa"/>
           </w:tcPr>
           <w:p>
             <w:pPr>
@@ -623,7 +676,7 @@
         </w:tc>
         <w:tc>
           <w:tcPr>
-            <w:tcW w:w="1613" w:type="dxa"/>
+            <w:tcW w:w="1390" w:type="dxa"/>
           </w:tcPr>
           <w:p>
             <w:pPr>
@@ -648,7 +701,32 @@
         </w:tc>
         <w:tc>
           <w:tcPr>
-            <w:tcW w:w="1613" w:type="dxa"/>
+            <w:tcW w:w="1391" w:type="dxa"/>
+          </w:tcPr>
+          <w:p>
+            <w:pPr>
+              <w:jc w:val="center"/>
+              <w:rPr>
+                <w:b/>
+                <w:bCs/>
+                <w:sz w:val="24"/>
+                <w:szCs w:val="24"/>
+              </w:rPr>
+            </w:pPr>
+            <w:r>
+              <w:rPr>
+                <w:b/>
+                <w:bCs/>
+                <w:sz w:val="24"/>
+                <w:szCs w:val="24"/>
+              </w:rPr>
+              <w:t>CLIENT</w:t>
+            </w:r>
+          </w:p>
+        </w:tc>
+        <w:tc>
+          <w:tcPr>
+            <w:tcW w:w="1391" w:type="dxa"/>
           </w:tcPr>
           <w:p>
             <w:pPr>
@@ -674,11 +752,11 @@
       </w:tr>
       <w:tr>
         <w:trPr>
-          <w:trHeight w:val="175"/>
+          <w:trHeight w:val="112"/>
         </w:trPr>
         <w:tc>
           <w:tcPr>
-            <w:tcW w:w="1613" w:type="dxa"/>
+            <w:tcW w:w="1390" w:type="dxa"/>
             <w:vAlign w:val="center"/>
           </w:tcPr>
           <w:p>
@@ -694,13 +772,36 @@
                 <w:sz w:val="24"/>
                 <w:szCs w:val="24"/>
               </w:rPr>
-              <w:t>{#devicesPage2}{acquisitionDate}</w:t>
-            </w:r>
-          </w:p>
-        </w:tc>
-        <w:tc>
-          <w:tcPr>
-            <w:tcW w:w="1613" w:type="dxa"/>
+              <w:t>{#devicesPage</w:t>
+            </w:r>
+            <w:proofErr w:type="gramStart"/>
+            <w:r>
+              <w:rPr>
+                <w:sz w:val="24"/>
+                <w:szCs w:val="24"/>
+              </w:rPr>
+              <w:t>2</w:t>
+            </w:r>
+            <w:r>
+              <w:rPr>
+                <w:sz w:val="24"/>
+                <w:szCs w:val="24"/>
+              </w:rPr>
+              <w:t>}{</w:t>
+            </w:r>
+            <w:proofErr w:type="gramEnd"/>
+            <w:r>
+              <w:rPr>
+                <w:sz w:val="24"/>
+                <w:szCs w:val="24"/>
+              </w:rPr>
+              <w:t>acquisitionDate}</w:t>
+            </w:r>
+          </w:p>
+        </w:tc>
+        <w:tc>
+          <w:tcPr>
+            <w:tcW w:w="1390" w:type="dxa"/>
             <w:vAlign w:val="center"/>
           </w:tcPr>
           <w:p>
@@ -722,7 +823,7 @@
         </w:tc>
         <w:tc>
           <w:tcPr>
-            <w:tcW w:w="1613" w:type="dxa"/>
+            <w:tcW w:w="1390" w:type="dxa"/>
             <w:vAlign w:val="center"/>
           </w:tcPr>
           <w:p>
@@ -744,14 +845,7 @@
         </w:tc>
         <w:tc>
           <w:tcPr>
-            <w:tcW w:w="1613" w:type="dxa"/>
-            <w:tcBorders>
-              <w:top w:val="single" w:sz="4" w:space="0" w:color="auto"/>
-              <w:left w:val="single" w:sz="4" w:space="0" w:color="auto"/>
-              <w:bottom w:val="single" w:sz="4" w:space="0" w:color="auto"/>
-              <w:right w:val="single" w:sz="4" w:space="0" w:color="auto"/>
-            </w:tcBorders>
-            <w:shd w:val="clear" w:color="auto" w:fill="auto"/>
+            <w:tcW w:w="1390" w:type="dxa"/>
             <w:vAlign w:val="center"/>
           </w:tcPr>
           <w:p>
@@ -767,20 +861,29 @@
                 <w:sz w:val="24"/>
                 <w:szCs w:val="24"/>
               </w:rPr>
-              <w:t>{deviceType}</w:t>
-            </w:r>
-          </w:p>
-        </w:tc>
-        <w:tc>
-          <w:tcPr>
-            <w:tcW w:w="1613" w:type="dxa"/>
-            <w:tcBorders>
-              <w:top w:val="single" w:sz="4" w:space="0" w:color="auto"/>
-              <w:left w:val="nil"/>
-              <w:bottom w:val="single" w:sz="4" w:space="0" w:color="auto"/>
-              <w:right w:val="single" w:sz="4" w:space="0" w:color="auto"/>
-            </w:tcBorders>
-            <w:shd w:val="clear" w:color="auto" w:fill="auto"/>
+              <w:t>{</w:t>
+            </w:r>
+            <w:proofErr w:type="spellStart"/>
+            <w:r>
+              <w:rPr>
+                <w:sz w:val="24"/>
+                <w:szCs w:val="24"/>
+              </w:rPr>
+              <w:t>deviceType</w:t>
+            </w:r>
+            <w:proofErr w:type="spellEnd"/>
+            <w:r>
+              <w:rPr>
+                <w:sz w:val="24"/>
+                <w:szCs w:val="24"/>
+              </w:rPr>
+              <w:t>}</w:t>
+            </w:r>
+          </w:p>
+        </w:tc>
+        <w:tc>
+          <w:tcPr>
+            <w:tcW w:w="1390" w:type="dxa"/>
             <w:vAlign w:val="center"/>
           </w:tcPr>
           <w:p>
@@ -802,14 +905,7 @@
         </w:tc>
         <w:tc>
           <w:tcPr>
-            <w:tcW w:w="1613" w:type="dxa"/>
-            <w:tcBorders>
-              <w:top w:val="single" w:sz="4" w:space="0" w:color="auto"/>
-              <w:left w:val="nil"/>
-              <w:bottom w:val="single" w:sz="4" w:space="0" w:color="auto"/>
-              <w:right w:val="single" w:sz="4" w:space="0" w:color="auto"/>
-            </w:tcBorders>
-            <w:shd w:val="clear" w:color="auto" w:fill="auto"/>
+            <w:tcW w:w="1390" w:type="dxa"/>
             <w:vAlign w:val="center"/>
           </w:tcPr>
           <w:p>
@@ -821,38 +917,94 @@
               </w:rPr>
             </w:pPr>
             <w:r>
-              <w:t>{deviceTag}</w:t>
-            </w:r>
-          </w:p>
-        </w:tc>
-        <w:tc>
-          <w:tcPr>
-            <w:tcW w:w="1613" w:type="dxa"/>
+              <w:rPr>
+                <w:sz w:val="24"/>
+                <w:szCs w:val="24"/>
+              </w:rPr>
+              <w:t>{</w:t>
+            </w:r>
+            <w:proofErr w:type="spellStart"/>
+            <w:r>
+              <w:rPr>
+                <w:sz w:val="24"/>
+                <w:szCs w:val="24"/>
+              </w:rPr>
+              <w:t>deviceTag</w:t>
+            </w:r>
+            <w:proofErr w:type="spellEnd"/>
+            <w:r>
+              <w:rPr>
+                <w:sz w:val="24"/>
+                <w:szCs w:val="24"/>
+              </w:rPr>
+              <w:t>}</w:t>
+            </w:r>
+          </w:p>
+        </w:tc>
+        <w:tc>
+          <w:tcPr>
+            <w:tcW w:w="1391" w:type="dxa"/>
             <w:vAlign w:val="center"/>
           </w:tcPr>
           <w:p>
             <w:pPr>
               <w:jc w:val="center"/>
               <w:rPr>
-                <w:b/>
-                <w:bCs/>
-                <w:sz w:val="24"/>
-                <w:szCs w:val="24"/>
-              </w:rPr>
-            </w:pPr>
-            <w:r>
-              <w:rPr>
-                <w:sz w:val="24"/>
-                <w:szCs w:val="24"/>
-              </w:rPr>
-              <w:t>{remarks}{/devices</w:t>
-            </w:r>
-            <w:r>
-              <w:rPr>
-                <w:sz w:val="24"/>
-                <w:szCs w:val="24"/>
-              </w:rPr>
-              <w:t>Page2</w:t>
+                <w:sz w:val="24"/>
+                <w:szCs w:val="24"/>
+              </w:rPr>
+            </w:pPr>
+            <w:r>
+              <w:rPr>
+                <w:sz w:val="24"/>
+                <w:szCs w:val="24"/>
+              </w:rPr>
+              <w:t>{client}</w:t>
+            </w:r>
+          </w:p>
+        </w:tc>
+        <w:tc>
+          <w:tcPr>
+            <w:tcW w:w="1391" w:type="dxa"/>
+            <w:vAlign w:val="center"/>
+          </w:tcPr>
+          <w:p>
+            <w:pPr>
+              <w:jc w:val="center"/>
+              <w:rPr>
+                <w:sz w:val="24"/>
+                <w:szCs w:val="24"/>
+              </w:rPr>
+            </w:pPr>
+            <w:proofErr w:type="gramStart"/>
+            <w:r>
+              <w:rPr>
+                <w:sz w:val="24"/>
+                <w:szCs w:val="24"/>
+              </w:rPr>
+              <w:t>{remarks}{/</w:t>
+            </w:r>
+            <w:proofErr w:type="gramEnd"/>
+            <w:r>
+              <w:rPr>
+                <w:sz w:val="24"/>
+                <w:szCs w:val="24"/>
+              </w:rPr>
+              <w:t>devices</w:t>
+            </w:r>
+            <w:r>
+              <w:rPr>
+                <w:sz w:val="24"/>
+                <w:szCs w:val="24"/>
+              </w:rPr>
+              <w:t>Page</w:t>
+            </w:r>
+            <w:r>
+              <w:rPr>
+                <w:sz w:val="24"/>
+                <w:szCs w:val="24"/>
+              </w:rPr>
+              <w:t>2</w:t>
             </w:r>
             <w:r>
               <w:rPr>
@@ -922,39 +1074,31 @@
         <w:t>NEW ASSET ACQUISITION RECORD FORM</w:t>
       </w:r>
     </w:p>
-    <w:p>
-      <w:pPr>
-        <w:jc w:val="center"/>
-        <w:rPr>
-          <w:b/>
-          <w:bCs/>
-          <w:u w:val="single"/>
-        </w:rPr>
-      </w:pPr>
-    </w:p>
     <w:tbl>
       <w:tblPr>
         <w:tblStyle w:val="TableGrid"/>
-        <w:tblW w:w="11291" w:type="dxa"/>
+        <w:tblpPr w:leftFromText="180" w:rightFromText="180" w:vertAnchor="text" w:horzAnchor="margin" w:tblpY="5"/>
+        <w:tblW w:w="11122" w:type="dxa"/>
         <w:tblLayout w:type="fixed"/>
         <w:tblLook w:val="04A0" w:firstRow="1" w:lastRow="0" w:firstColumn="1" w:lastColumn="0" w:noHBand="0" w:noVBand="1"/>
       </w:tblPr>
       <w:tblGrid>
-        <w:gridCol w:w="1613"/>
-        <w:gridCol w:w="1613"/>
-        <w:gridCol w:w="1613"/>
-        <w:gridCol w:w="1613"/>
-        <w:gridCol w:w="1613"/>
-        <w:gridCol w:w="1613"/>
-        <w:gridCol w:w="1613"/>
+        <w:gridCol w:w="1390"/>
+        <w:gridCol w:w="1390"/>
+        <w:gridCol w:w="1390"/>
+        <w:gridCol w:w="1390"/>
+        <w:gridCol w:w="1390"/>
+        <w:gridCol w:w="1390"/>
+        <w:gridCol w:w="1391"/>
+        <w:gridCol w:w="1391"/>
       </w:tblGrid>
       <w:tr>
         <w:trPr>
-          <w:trHeight w:val="179"/>
+          <w:trHeight w:val="114"/>
         </w:trPr>
         <w:tc>
           <w:tcPr>
-            <w:tcW w:w="1613" w:type="dxa"/>
+            <w:tcW w:w="1390" w:type="dxa"/>
           </w:tcPr>
           <w:p>
             <w:pPr>
@@ -979,7 +1123,7 @@
         </w:tc>
         <w:tc>
           <w:tcPr>
-            <w:tcW w:w="1613" w:type="dxa"/>
+            <w:tcW w:w="1390" w:type="dxa"/>
           </w:tcPr>
           <w:p>
             <w:pPr>
@@ -1004,32 +1148,32 @@
         </w:tc>
         <w:tc>
           <w:tcPr>
-            <w:tcW w:w="1613" w:type="dxa"/>
-          </w:tcPr>
-          <w:p>
-            <w:pPr>
-              <w:jc w:val="center"/>
-              <w:rPr>
-                <w:b/>
-                <w:bCs/>
-                <w:sz w:val="24"/>
-                <w:szCs w:val="24"/>
-              </w:rPr>
-            </w:pPr>
-            <w:r>
-              <w:rPr>
-                <w:b/>
-                <w:bCs/>
-                <w:sz w:val="24"/>
-                <w:szCs w:val="24"/>
-              </w:rPr>
-              <w:t>QUANTITY</w:t>
-            </w:r>
-          </w:p>
-        </w:tc>
-        <w:tc>
-          <w:tcPr>
-            <w:tcW w:w="1613" w:type="dxa"/>
+            <w:tcW w:w="1390" w:type="dxa"/>
+          </w:tcPr>
+          <w:p>
+            <w:pPr>
+              <w:jc w:val="center"/>
+              <w:rPr>
+                <w:b/>
+                <w:bCs/>
+                <w:sz w:val="24"/>
+                <w:szCs w:val="24"/>
+              </w:rPr>
+            </w:pPr>
+            <w:r>
+              <w:rPr>
+                <w:b/>
+                <w:bCs/>
+                <w:sz w:val="24"/>
+                <w:szCs w:val="24"/>
+              </w:rPr>
+              <w:t>QTY.</w:t>
+            </w:r>
+          </w:p>
+        </w:tc>
+        <w:tc>
+          <w:tcPr>
+            <w:tcW w:w="1390" w:type="dxa"/>
           </w:tcPr>
           <w:p>
             <w:pPr>
@@ -1054,7 +1198,7 @@
         </w:tc>
         <w:tc>
           <w:tcPr>
-            <w:tcW w:w="1613" w:type="dxa"/>
+            <w:tcW w:w="1390" w:type="dxa"/>
           </w:tcPr>
           <w:p>
             <w:pPr>
@@ -1079,7 +1223,7 @@
         </w:tc>
         <w:tc>
           <w:tcPr>
-            <w:tcW w:w="1613" w:type="dxa"/>
+            <w:tcW w:w="1390" w:type="dxa"/>
           </w:tcPr>
           <w:p>
             <w:pPr>
@@ -1104,7 +1248,32 @@
         </w:tc>
         <w:tc>
           <w:tcPr>
-            <w:tcW w:w="1613" w:type="dxa"/>
+            <w:tcW w:w="1391" w:type="dxa"/>
+          </w:tcPr>
+          <w:p>
+            <w:pPr>
+              <w:jc w:val="center"/>
+              <w:rPr>
+                <w:b/>
+                <w:bCs/>
+                <w:sz w:val="24"/>
+                <w:szCs w:val="24"/>
+              </w:rPr>
+            </w:pPr>
+            <w:r>
+              <w:rPr>
+                <w:b/>
+                <w:bCs/>
+                <w:sz w:val="24"/>
+                <w:szCs w:val="24"/>
+              </w:rPr>
+              <w:t>CLIENT</w:t>
+            </w:r>
+          </w:p>
+        </w:tc>
+        <w:tc>
+          <w:tcPr>
+            <w:tcW w:w="1391" w:type="dxa"/>
           </w:tcPr>
           <w:p>
             <w:pPr>
@@ -1130,11 +1299,11 @@
       </w:tr>
       <w:tr>
         <w:trPr>
-          <w:trHeight w:val="175"/>
+          <w:trHeight w:val="112"/>
         </w:trPr>
         <w:tc>
           <w:tcPr>
-            <w:tcW w:w="1613" w:type="dxa"/>
+            <w:tcW w:w="1390" w:type="dxa"/>
             <w:vAlign w:val="center"/>
           </w:tcPr>
           <w:p>
@@ -1150,13 +1319,36 @@
                 <w:sz w:val="24"/>
                 <w:szCs w:val="24"/>
               </w:rPr>
-              <w:t>{#devicesPage3}{acquisitionDate}</w:t>
-            </w:r>
-          </w:p>
-        </w:tc>
-        <w:tc>
-          <w:tcPr>
-            <w:tcW w:w="1613" w:type="dxa"/>
+              <w:t>{#devicesPage</w:t>
+            </w:r>
+            <w:proofErr w:type="gramStart"/>
+            <w:r>
+              <w:rPr>
+                <w:sz w:val="24"/>
+                <w:szCs w:val="24"/>
+              </w:rPr>
+              <w:t>3</w:t>
+            </w:r>
+            <w:r>
+              <w:rPr>
+                <w:sz w:val="24"/>
+                <w:szCs w:val="24"/>
+              </w:rPr>
+              <w:t>}{</w:t>
+            </w:r>
+            <w:proofErr w:type="gramEnd"/>
+            <w:r>
+              <w:rPr>
+                <w:sz w:val="24"/>
+                <w:szCs w:val="24"/>
+              </w:rPr>
+              <w:t>acquisitionDate}</w:t>
+            </w:r>
+          </w:p>
+        </w:tc>
+        <w:tc>
+          <w:tcPr>
+            <w:tcW w:w="1390" w:type="dxa"/>
             <w:vAlign w:val="center"/>
           </w:tcPr>
           <w:p>
@@ -1178,7 +1370,7 @@
         </w:tc>
         <w:tc>
           <w:tcPr>
-            <w:tcW w:w="1613" w:type="dxa"/>
+            <w:tcW w:w="1390" w:type="dxa"/>
             <w:vAlign w:val="center"/>
           </w:tcPr>
           <w:p>
@@ -1200,14 +1392,7 @@
         </w:tc>
         <w:tc>
           <w:tcPr>
-            <w:tcW w:w="1613" w:type="dxa"/>
-            <w:tcBorders>
-              <w:top w:val="single" w:sz="4" w:space="0" w:color="auto"/>
-              <w:left w:val="single" w:sz="4" w:space="0" w:color="auto"/>
-              <w:bottom w:val="single" w:sz="4" w:space="0" w:color="auto"/>
-              <w:right w:val="single" w:sz="4" w:space="0" w:color="auto"/>
-            </w:tcBorders>
-            <w:shd w:val="clear" w:color="auto" w:fill="auto"/>
+            <w:tcW w:w="1390" w:type="dxa"/>
             <w:vAlign w:val="center"/>
           </w:tcPr>
           <w:p>
@@ -1223,20 +1408,29 @@
                 <w:sz w:val="24"/>
                 <w:szCs w:val="24"/>
               </w:rPr>
-              <w:t>{deviceType}</w:t>
-            </w:r>
-          </w:p>
-        </w:tc>
-        <w:tc>
-          <w:tcPr>
-            <w:tcW w:w="1613" w:type="dxa"/>
-            <w:tcBorders>
-              <w:top w:val="single" w:sz="4" w:space="0" w:color="auto"/>
-              <w:left w:val="nil"/>
-              <w:bottom w:val="single" w:sz="4" w:space="0" w:color="auto"/>
-              <w:right w:val="single" w:sz="4" w:space="0" w:color="auto"/>
-            </w:tcBorders>
-            <w:shd w:val="clear" w:color="auto" w:fill="auto"/>
+              <w:t>{</w:t>
+            </w:r>
+            <w:proofErr w:type="spellStart"/>
+            <w:r>
+              <w:rPr>
+                <w:sz w:val="24"/>
+                <w:szCs w:val="24"/>
+              </w:rPr>
+              <w:t>deviceType</w:t>
+            </w:r>
+            <w:proofErr w:type="spellEnd"/>
+            <w:r>
+              <w:rPr>
+                <w:sz w:val="24"/>
+                <w:szCs w:val="24"/>
+              </w:rPr>
+              <w:t>}</w:t>
+            </w:r>
+          </w:p>
+        </w:tc>
+        <w:tc>
+          <w:tcPr>
+            <w:tcW w:w="1390" w:type="dxa"/>
             <w:vAlign w:val="center"/>
           </w:tcPr>
           <w:p>
@@ -1258,14 +1452,7 @@
         </w:tc>
         <w:tc>
           <w:tcPr>
-            <w:tcW w:w="1613" w:type="dxa"/>
-            <w:tcBorders>
-              <w:top w:val="single" w:sz="4" w:space="0" w:color="auto"/>
-              <w:left w:val="nil"/>
-              <w:bottom w:val="single" w:sz="4" w:space="0" w:color="auto"/>
-              <w:right w:val="single" w:sz="4" w:space="0" w:color="auto"/>
-            </w:tcBorders>
-            <w:shd w:val="clear" w:color="auto" w:fill="auto"/>
+            <w:tcW w:w="1390" w:type="dxa"/>
             <w:vAlign w:val="center"/>
           </w:tcPr>
           <w:p>
@@ -1277,38 +1464,94 @@
               </w:rPr>
             </w:pPr>
             <w:r>
-              <w:t>{deviceTag}</w:t>
-            </w:r>
-          </w:p>
-        </w:tc>
-        <w:tc>
-          <w:tcPr>
-            <w:tcW w:w="1613" w:type="dxa"/>
+              <w:rPr>
+                <w:sz w:val="24"/>
+                <w:szCs w:val="24"/>
+              </w:rPr>
+              <w:t>{</w:t>
+            </w:r>
+            <w:proofErr w:type="spellStart"/>
+            <w:r>
+              <w:rPr>
+                <w:sz w:val="24"/>
+                <w:szCs w:val="24"/>
+              </w:rPr>
+              <w:t>deviceTag</w:t>
+            </w:r>
+            <w:proofErr w:type="spellEnd"/>
+            <w:r>
+              <w:rPr>
+                <w:sz w:val="24"/>
+                <w:szCs w:val="24"/>
+              </w:rPr>
+              <w:t>}</w:t>
+            </w:r>
+          </w:p>
+        </w:tc>
+        <w:tc>
+          <w:tcPr>
+            <w:tcW w:w="1391" w:type="dxa"/>
             <w:vAlign w:val="center"/>
           </w:tcPr>
           <w:p>
             <w:pPr>
               <w:jc w:val="center"/>
               <w:rPr>
-                <w:b/>
-                <w:bCs/>
-                <w:sz w:val="24"/>
-                <w:szCs w:val="24"/>
-              </w:rPr>
-            </w:pPr>
-            <w:r>
-              <w:rPr>
-                <w:sz w:val="24"/>
-                <w:szCs w:val="24"/>
-              </w:rPr>
-              <w:t>{remarks}{/devices</w:t>
-            </w:r>
-            <w:r>
-              <w:rPr>
-                <w:sz w:val="24"/>
-                <w:szCs w:val="24"/>
-              </w:rPr>
-              <w:t>Page3</w:t>
+                <w:sz w:val="24"/>
+                <w:szCs w:val="24"/>
+              </w:rPr>
+            </w:pPr>
+            <w:r>
+              <w:rPr>
+                <w:sz w:val="24"/>
+                <w:szCs w:val="24"/>
+              </w:rPr>
+              <w:t>{client}</w:t>
+            </w:r>
+          </w:p>
+        </w:tc>
+        <w:tc>
+          <w:tcPr>
+            <w:tcW w:w="1391" w:type="dxa"/>
+            <w:vAlign w:val="center"/>
+          </w:tcPr>
+          <w:p>
+            <w:pPr>
+              <w:jc w:val="center"/>
+              <w:rPr>
+                <w:sz w:val="24"/>
+                <w:szCs w:val="24"/>
+              </w:rPr>
+            </w:pPr>
+            <w:proofErr w:type="gramStart"/>
+            <w:r>
+              <w:rPr>
+                <w:sz w:val="24"/>
+                <w:szCs w:val="24"/>
+              </w:rPr>
+              <w:t>{remarks}{/</w:t>
+            </w:r>
+            <w:proofErr w:type="gramEnd"/>
+            <w:r>
+              <w:rPr>
+                <w:sz w:val="24"/>
+                <w:szCs w:val="24"/>
+              </w:rPr>
+              <w:t>devices</w:t>
+            </w:r>
+            <w:r>
+              <w:rPr>
+                <w:sz w:val="24"/>
+                <w:szCs w:val="24"/>
+              </w:rPr>
+              <w:t>Page</w:t>
+            </w:r>
+            <w:r>
+              <w:rPr>
+                <w:sz w:val="24"/>
+                <w:szCs w:val="24"/>
+              </w:rPr>
+              <w:t>3</w:t>
             </w:r>
             <w:r>
               <w:rPr>
@@ -1321,6 +1564,16 @@
         </w:tc>
       </w:tr>
     </w:tbl>
+    <w:p>
+      <w:pPr>
+        <w:jc w:val="center"/>
+        <w:rPr>
+          <w:b/>
+          <w:bCs/>
+          <w:u w:val="single"/>
+        </w:rPr>
+      </w:pPr>
+    </w:p>
     <w:p>
       <w:pPr>
         <w:rPr>
@@ -2287,27 +2540,7 @@
                         <w:sz w:val="24"/>
                         <w:szCs w:val="24"/>
                       </w:rPr>
-                      <w:t xml:space="preserve">    Name and signature of IT                                                               Name and signature of Asset Verifier (</w:t>
-                    </w:r>
-                    <w:proofErr w:type="spellStart"/>
-                    <w:r>
-                      <w:rPr>
-                        <w:b/>
-                        <w:bCs/>
-                        <w:sz w:val="24"/>
-                        <w:szCs w:val="24"/>
-                      </w:rPr>
-                      <w:t>Acctg</w:t>
-                    </w:r>
-                    <w:proofErr w:type="spellEnd"/>
-                    <w:r>
-                      <w:rPr>
-                        <w:b/>
-                        <w:bCs/>
-                        <w:sz w:val="24"/>
-                        <w:szCs w:val="24"/>
-                      </w:rPr>
-                      <w:t>.)</w:t>
+                      <w:t xml:space="preserve">    Name and signature of IT                                                               Name and signature of Asset Verifier (Acctg.)</w:t>
                     </w:r>
                   </w:p>
                   <w:p/>
@@ -2947,7 +3180,7 @@
   <w:style w:type="paragraph" w:default="1" w:styleId="Normal">
     <w:name w:val="Normal"/>
     <w:qFormat/>
-    <w:rsid w:val="00D41E0A"/>
+    <w:rsid w:val="00035717"/>
   </w:style>
   <w:style w:type="character" w:default="1" w:styleId="DefaultParagraphFont">
     <w:name w:val="Default Paragraph Font"/>

</xml_diff>